<commit_message>
versuch, backend zu bauen, kriege noch keine Nachrichten und Authentication failed wenn ich verusche die DB zu erreichen...
</commit_message>
<xml_diff>
--- a/Documentation/Transferarbeit_Internetdienste_Gabriel_Buehler.docx
+++ b/Documentation/Transferarbeit_Internetdienste_Gabriel_Buehler.docx
@@ -669,19 +669,21 @@
         <w:t xml:space="preserve"> Bestellungen aufzug</w:t>
       </w:r>
       <w:r>
-        <w:t xml:space="preserve">eben für verschiedene Produkte, die zum Verkauf angeboten werden. Die einzelnen Produkte werden mit einer Bildergalerie </w:t>
-      </w:r>
-      <w:r>
-        <w:t>beschrieben und</w:t>
-      </w:r>
-      <w:r>
-        <w:t xml:space="preserve"> angeboten werden. </w:t>
-      </w:r>
-      <w:r>
-        <w:t>Zudem beschreiben wir unsere Vision, es gibt die Möglichkeit uns zu kontaktieren</w:t>
-      </w:r>
-      <w:r>
-        <w:t xml:space="preserve"> und die besten Benutzerreviews werden angezeigt. </w:t>
+        <w:t xml:space="preserve">eben für verschiedene Produkte, die zum Verkauf angeboten werden. </w:t>
+      </w:r>
+      <w:r>
+        <w:t>Die einzelnen Produkte werden auf der Hauptseite mit einer Slideshow Angezeigt, um den Verkäufer direkt anzusprechen. Für die User die mehr interessiert sind, gibt es noch eine detailliertere Beschreibung unter «</w:t>
+      </w:r>
+      <w:proofErr w:type="spellStart"/>
+      <w:r>
+        <w:t>Our</w:t>
+      </w:r>
+      <w:proofErr w:type="spellEnd"/>
+      <w:r>
+        <w:t xml:space="preserve"> Dice»</w:t>
+      </w:r>
+      <w:r>
+        <w:t xml:space="preserve"> </w:t>
       </w:r>
     </w:p>
     <w:p>
@@ -692,23 +694,65 @@
         <w:t>Zielgruppe</w:t>
       </w:r>
     </w:p>
+    <w:bookmarkEnd w:id="1"/>
     <w:p>
       <w:r>
-        <w:t>Die Zielgruppe besteht aus interessierten Rollenspieler,</w:t>
-      </w:r>
-      <w:r>
-        <w:t xml:space="preserve"> die auf der Suche nach handgemachten Würfeln und Zubehör sind, die auch bereits sind etwas mehr dafür zu bezahlen</w:t>
-      </w:r>
-      <w:r>
-        <w:t xml:space="preserve">. </w:t>
-      </w:r>
-      <w:r>
-        <w:t xml:space="preserve">Diese User möchten einfach und schnell die bestimmten Produkte bestellen können, sie wünschen sich eine gewisse persönliche Note und </w:t>
-      </w:r>
-      <w:r>
-        <w:t>eine möglichst schnelle Ablieferung der Bestellung.</w:t>
-      </w:r>
-      <w:bookmarkEnd w:id="1"/>
+        <w:t xml:space="preserve">Die Zielgruppe sind Rollenspieler und </w:t>
+      </w:r>
+      <w:proofErr w:type="spellStart"/>
+      <w:r>
+        <w:t>Tabletop</w:t>
+      </w:r>
+      <w:proofErr w:type="spellEnd"/>
+      <w:r>
+        <w:t>-S</w:t>
+      </w:r>
+      <w:r>
+        <w:t xml:space="preserve">pieler im Allgemeinen. Das beliebteste </w:t>
+      </w:r>
+      <w:proofErr w:type="spellStart"/>
+      <w:r>
+        <w:t>Tabletop</w:t>
+      </w:r>
+      <w:proofErr w:type="spellEnd"/>
+      <w:r>
+        <w:t>-</w:t>
+      </w:r>
+      <w:r>
+        <w:t>Rollenspiel ist Dungeons and Dragons, ein Spiel in einem Fantasy Setting. Deswegen soll die Webseite wie eine kleine Taverne in einem magischen Wald aussehen</w:t>
+      </w:r>
+      <w:r>
+        <w:t xml:space="preserve">, darum die </w:t>
+      </w:r>
+      <w:r>
+        <w:t>Holztäfelung</w:t>
+      </w:r>
+      <w:r>
+        <w:t xml:space="preserve"> für die Titelseite und der Navigation, wie ein </w:t>
+      </w:r>
+      <w:r>
+        <w:t>Schild mit dem Namen der Gasthausstätte draussen</w:t>
+      </w:r>
+      <w:r>
+        <w:t>. Trotzdem bleibt der Stil einfach und übersichtlich, dass die Webseite gut nutzbar ist. Auch die Texte sind etwas «poetischer» Verfasst, da Leute mit diesem Interesse das über eher «Business-</w:t>
+      </w:r>
+      <w:proofErr w:type="spellStart"/>
+      <w:r>
+        <w:t>Related</w:t>
+      </w:r>
+      <w:proofErr w:type="spellEnd"/>
+      <w:r>
+        <w:t xml:space="preserve">» Texte bevorzugen. </w:t>
+      </w:r>
+      <w:r>
+        <w:t xml:space="preserve">Ausserdem ist die Seite für eine ältere Zielgruppe ausgelegt, da die Preise auch etwas höher sind als die </w:t>
+      </w:r>
+      <w:r>
+        <w:t>von dem grösseren Händler</w:t>
+      </w:r>
+      <w:r>
+        <w:t xml:space="preserve"> wie Amazon, da die Würfel Handgemacht sind.</w:t>
+      </w:r>
     </w:p>
     <w:p>
       <w:pPr>
@@ -719,33 +763,982 @@
         <w:t>Aufbau</w:t>
       </w:r>
       <w:bookmarkEnd w:id="2"/>
+    </w:p>
+    <w:p>
+      <w:pPr>
+        <w:tabs>
+          <w:tab w:val="left" w:pos="7737"/>
+        </w:tabs>
+      </w:pPr>
+      <w:r>
+        <w:tab/>
+      </w:r>
+    </w:p>
+    <w:p>
+      <w:pPr>
+        <w:pStyle w:val="Heading2"/>
+      </w:pPr>
+      <w:bookmarkStart w:id="3" w:name="_Toc143625199"/>
+      <w:r>
+        <w:t>Wireframes</w:t>
+      </w:r>
+      <w:bookmarkEnd w:id="3"/>
+      <w:r>
+        <w:t xml:space="preserve"> </w:t>
+      </w:r>
+    </w:p>
+    <w:p>
+      <w:r>
+        <w:t>Die Wireframes sind ausgelegt für Desktop und ein Samsung Galaxy S22 Ultra</w:t>
+      </w:r>
+      <w:r>
+        <w:t xml:space="preserve"> Smartphone</w:t>
+      </w:r>
+      <w:r>
+        <w:t xml:space="preserve"> (</w:t>
+      </w:r>
+      <w:r>
+        <w:t xml:space="preserve">1440 x 3088 </w:t>
+      </w:r>
+      <w:proofErr w:type="spellStart"/>
+      <w:r>
+        <w:t>pixel</w:t>
+      </w:r>
+      <w:proofErr w:type="spellEnd"/>
+      <w:r>
+        <w:t>)</w:t>
+      </w:r>
+    </w:p>
+    <w:p>
+      <w:pPr>
+        <w:rPr>
+          <w:b/>
+          <w:bCs/>
+        </w:rPr>
+      </w:pPr>
+      <w:r>
+        <w:rPr>
+          <w:b/>
+          <w:bCs/>
+        </w:rPr>
+        <w:t>Desktop</w:t>
+      </w:r>
+    </w:p>
+    <w:p>
+      <w:r>
+        <w:t>Home</w:t>
+      </w:r>
+    </w:p>
+    <w:p>
+      <w:pPr>
+        <w:rPr>
+          <w:b/>
+          <w:bCs/>
+        </w:rPr>
+      </w:pPr>
+      <w:r>
+        <w:rPr>
+          <w:noProof/>
+        </w:rPr>
+        <w:drawing>
+          <wp:inline distT="0" distB="0" distL="0" distR="0" wp14:anchorId="073483D8" wp14:editId="6AF94F6F">
+            <wp:extent cx="2514600" cy="1727662"/>
+            <wp:effectExtent l="0" t="0" r="0" b="6350"/>
+            <wp:docPr id="1917196126" name="Picture 15" descr="A screenshot of a computer&#10;&#10;Description automatically generated"/>
+            <wp:cNvGraphicFramePr>
+              <a:graphicFrameLocks xmlns:a="http://schemas.openxmlformats.org/drawingml/2006/main" noChangeAspect="1"/>
+            </wp:cNvGraphicFramePr>
+            <a:graphic xmlns:a="http://schemas.openxmlformats.org/drawingml/2006/main">
+              <a:graphicData uri="http://schemas.openxmlformats.org/drawingml/2006/picture">
+                <pic:pic xmlns:pic="http://schemas.openxmlformats.org/drawingml/2006/picture">
+                  <pic:nvPicPr>
+                    <pic:cNvPr id="1917196126" name="Picture 15" descr="A screenshot of a computer&#10;&#10;Description automatically generated"/>
+                    <pic:cNvPicPr>
+                      <a:picLocks noChangeAspect="1" noChangeArrowheads="1"/>
+                    </pic:cNvPicPr>
+                  </pic:nvPicPr>
+                  <pic:blipFill>
+                    <a:blip r:embed="rId12" cstate="print">
+                      <a:extLst>
+                        <a:ext uri="{28A0092B-C50C-407E-A947-70E740481C1C}">
+                          <a14:useLocalDpi xmlns:a14="http://schemas.microsoft.com/office/drawing/2010/main" val="0"/>
+                        </a:ext>
+                      </a:extLst>
+                    </a:blip>
+                    <a:srcRect/>
+                    <a:stretch>
+                      <a:fillRect/>
+                    </a:stretch>
+                  </pic:blipFill>
+                  <pic:spPr bwMode="auto">
+                    <a:xfrm>
+                      <a:off x="0" y="0"/>
+                      <a:ext cx="2517654" cy="1729761"/>
+                    </a:xfrm>
+                    <a:prstGeom prst="rect">
+                      <a:avLst/>
+                    </a:prstGeom>
+                    <a:noFill/>
+                    <a:ln>
+                      <a:noFill/>
+                    </a:ln>
+                  </pic:spPr>
+                </pic:pic>
+              </a:graphicData>
+            </a:graphic>
+          </wp:inline>
+        </w:drawing>
+      </w:r>
+    </w:p>
+    <w:p>
+      <w:pPr>
+        <w:rPr>
+          <w:b/>
+          <w:bCs/>
+        </w:rPr>
+      </w:pPr>
+      <w:r>
+        <w:rPr>
+          <w:b/>
+          <w:bCs/>
+        </w:rPr>
+        <w:br w:type="page"/>
+      </w:r>
+    </w:p>
+    <w:p>
+      <w:proofErr w:type="spellStart"/>
+      <w:r>
+        <w:lastRenderedPageBreak/>
+        <w:t>Our</w:t>
+      </w:r>
+      <w:proofErr w:type="spellEnd"/>
+      <w:r>
+        <w:t xml:space="preserve"> Dice</w:t>
+      </w:r>
+    </w:p>
+    <w:p>
+      <w:pPr>
+        <w:rPr>
+          <w:b/>
+          <w:bCs/>
+        </w:rPr>
+      </w:pPr>
+      <w:r>
+        <w:rPr>
+          <w:noProof/>
+        </w:rPr>
+        <w:drawing>
+          <wp:inline distT="0" distB="0" distL="0" distR="0" wp14:anchorId="6B98C934" wp14:editId="2AE09934">
+            <wp:extent cx="2497249" cy="1733550"/>
+            <wp:effectExtent l="0" t="0" r="0" b="0"/>
+            <wp:docPr id="848324742" name="Picture 19" descr="A screenshot of a computer&#10;&#10;Description automatically generated"/>
+            <wp:cNvGraphicFramePr>
+              <a:graphicFrameLocks xmlns:a="http://schemas.openxmlformats.org/drawingml/2006/main" noChangeAspect="1"/>
+            </wp:cNvGraphicFramePr>
+            <a:graphic xmlns:a="http://schemas.openxmlformats.org/drawingml/2006/main">
+              <a:graphicData uri="http://schemas.openxmlformats.org/drawingml/2006/picture">
+                <pic:pic xmlns:pic="http://schemas.openxmlformats.org/drawingml/2006/picture">
+                  <pic:nvPicPr>
+                    <pic:cNvPr id="848324742" name="Picture 19" descr="A screenshot of a computer&#10;&#10;Description automatically generated"/>
+                    <pic:cNvPicPr>
+                      <a:picLocks noChangeAspect="1" noChangeArrowheads="1"/>
+                    </pic:cNvPicPr>
+                  </pic:nvPicPr>
+                  <pic:blipFill>
+                    <a:blip r:embed="rId13" cstate="print">
+                      <a:extLst>
+                        <a:ext uri="{28A0092B-C50C-407E-A947-70E740481C1C}">
+                          <a14:useLocalDpi xmlns:a14="http://schemas.microsoft.com/office/drawing/2010/main" val="0"/>
+                        </a:ext>
+                      </a:extLst>
+                    </a:blip>
+                    <a:srcRect/>
+                    <a:stretch>
+                      <a:fillRect/>
+                    </a:stretch>
+                  </pic:blipFill>
+                  <pic:spPr bwMode="auto">
+                    <a:xfrm>
+                      <a:off x="0" y="0"/>
+                      <a:ext cx="2508473" cy="1741341"/>
+                    </a:xfrm>
+                    <a:prstGeom prst="rect">
+                      <a:avLst/>
+                    </a:prstGeom>
+                    <a:noFill/>
+                    <a:ln>
+                      <a:noFill/>
+                    </a:ln>
+                  </pic:spPr>
+                </pic:pic>
+              </a:graphicData>
+            </a:graphic>
+          </wp:inline>
+        </w:drawing>
+      </w:r>
+    </w:p>
+    <w:p>
+      <w:r>
+        <w:t xml:space="preserve">About </w:t>
+      </w:r>
+      <w:proofErr w:type="spellStart"/>
+      <w:r>
+        <w:t>us</w:t>
+      </w:r>
+      <w:proofErr w:type="spellEnd"/>
+    </w:p>
+    <w:p>
+      <w:r>
+        <w:rPr>
+          <w:noProof/>
+        </w:rPr>
+        <w:drawing>
+          <wp:inline distT="0" distB="0" distL="0" distR="0" wp14:anchorId="55801C45" wp14:editId="17D58982">
+            <wp:extent cx="2504685" cy="1720850"/>
+            <wp:effectExtent l="0" t="0" r="0" b="0"/>
+            <wp:docPr id="1795144877" name="Picture 14"/>
+            <wp:cNvGraphicFramePr>
+              <a:graphicFrameLocks xmlns:a="http://schemas.openxmlformats.org/drawingml/2006/main" noChangeAspect="1"/>
+            </wp:cNvGraphicFramePr>
+            <a:graphic xmlns:a="http://schemas.openxmlformats.org/drawingml/2006/main">
+              <a:graphicData uri="http://schemas.openxmlformats.org/drawingml/2006/picture">
+                <pic:pic xmlns:pic="http://schemas.openxmlformats.org/drawingml/2006/picture">
+                  <pic:nvPicPr>
+                    <pic:cNvPr id="0" name="Picture 15"/>
+                    <pic:cNvPicPr>
+                      <a:picLocks noChangeAspect="1" noChangeArrowheads="1"/>
+                    </pic:cNvPicPr>
+                  </pic:nvPicPr>
+                  <pic:blipFill>
+                    <a:blip r:embed="rId14" cstate="print">
+                      <a:extLst>
+                        <a:ext uri="{28A0092B-C50C-407E-A947-70E740481C1C}">
+                          <a14:useLocalDpi xmlns:a14="http://schemas.microsoft.com/office/drawing/2010/main" val="0"/>
+                        </a:ext>
+                      </a:extLst>
+                    </a:blip>
+                    <a:srcRect/>
+                    <a:stretch>
+                      <a:fillRect/>
+                    </a:stretch>
+                  </pic:blipFill>
+                  <pic:spPr bwMode="auto">
+                    <a:xfrm>
+                      <a:off x="0" y="0"/>
+                      <a:ext cx="2512797" cy="1726423"/>
+                    </a:xfrm>
+                    <a:prstGeom prst="rect">
+                      <a:avLst/>
+                    </a:prstGeom>
+                    <a:noFill/>
+                    <a:ln>
+                      <a:noFill/>
+                    </a:ln>
+                  </pic:spPr>
+                </pic:pic>
+              </a:graphicData>
+            </a:graphic>
+          </wp:inline>
+        </w:drawing>
+      </w:r>
+    </w:p>
+    <w:p>
+      <w:r>
+        <w:t xml:space="preserve">Buy </w:t>
+      </w:r>
+      <w:proofErr w:type="spellStart"/>
+      <w:r>
+        <w:t>Now</w:t>
+      </w:r>
+      <w:proofErr w:type="spellEnd"/>
+    </w:p>
+    <w:p>
+      <w:pPr>
+        <w:rPr>
+          <w:noProof/>
+        </w:rPr>
+      </w:pPr>
+      <w:r>
+        <w:rPr>
+          <w:noProof/>
+        </w:rPr>
+        <w:drawing>
+          <wp:inline distT="0" distB="0" distL="0" distR="0" wp14:anchorId="3C048E2F" wp14:editId="76C55B77">
+            <wp:extent cx="2514600" cy="1727662"/>
+            <wp:effectExtent l="0" t="0" r="0" b="6350"/>
+            <wp:docPr id="825313792" name="Picture 18" descr="A screenshot of a computer&#10;&#10;Description automatically generated"/>
+            <wp:cNvGraphicFramePr>
+              <a:graphicFrameLocks xmlns:a="http://schemas.openxmlformats.org/drawingml/2006/main" noChangeAspect="1"/>
+            </wp:cNvGraphicFramePr>
+            <a:graphic xmlns:a="http://schemas.openxmlformats.org/drawingml/2006/main">
+              <a:graphicData uri="http://schemas.openxmlformats.org/drawingml/2006/picture">
+                <pic:pic xmlns:pic="http://schemas.openxmlformats.org/drawingml/2006/picture">
+                  <pic:nvPicPr>
+                    <pic:cNvPr id="825313792" name="Picture 18" descr="A screenshot of a computer&#10;&#10;Description automatically generated"/>
+                    <pic:cNvPicPr>
+                      <a:picLocks noChangeAspect="1" noChangeArrowheads="1"/>
+                    </pic:cNvPicPr>
+                  </pic:nvPicPr>
+                  <pic:blipFill>
+                    <a:blip r:embed="rId15" cstate="print">
+                      <a:extLst>
+                        <a:ext uri="{28A0092B-C50C-407E-A947-70E740481C1C}">
+                          <a14:useLocalDpi xmlns:a14="http://schemas.microsoft.com/office/drawing/2010/main" val="0"/>
+                        </a:ext>
+                      </a:extLst>
+                    </a:blip>
+                    <a:srcRect/>
+                    <a:stretch>
+                      <a:fillRect/>
+                    </a:stretch>
+                  </pic:blipFill>
+                  <pic:spPr bwMode="auto">
+                    <a:xfrm>
+                      <a:off x="0" y="0"/>
+                      <a:ext cx="2520873" cy="1731972"/>
+                    </a:xfrm>
+                    <a:prstGeom prst="rect">
+                      <a:avLst/>
+                    </a:prstGeom>
+                    <a:noFill/>
+                    <a:ln>
+                      <a:noFill/>
+                    </a:ln>
+                  </pic:spPr>
+                </pic:pic>
+              </a:graphicData>
+            </a:graphic>
+          </wp:inline>
+        </w:drawing>
+      </w:r>
+      <w:r>
+        <w:rPr>
+          <w:noProof/>
+        </w:rPr>
+        <w:t xml:space="preserve"> </w:t>
+      </w:r>
+    </w:p>
+    <w:p>
+      <w:pPr>
+        <w:rPr>
+          <w:noProof/>
+        </w:rPr>
+      </w:pPr>
+      <w:r>
+        <w:rPr>
+          <w:noProof/>
+        </w:rPr>
+        <w:t>Contact Us</w:t>
+      </w:r>
+    </w:p>
+    <w:p>
+      <w:pPr>
+        <w:rPr>
+          <w:noProof/>
+        </w:rPr>
+      </w:pPr>
+      <w:r>
+        <w:rPr>
+          <w:noProof/>
+        </w:rPr>
+        <w:drawing>
+          <wp:inline distT="0" distB="0" distL="0" distR="0" wp14:anchorId="186C56C9" wp14:editId="25195EBD">
+            <wp:extent cx="2486201" cy="1708150"/>
+            <wp:effectExtent l="0" t="0" r="9525" b="6350"/>
+            <wp:docPr id="744018832" name="Picture 17" descr="A screenshot of a computer&#10;&#10;Description automatically generated"/>
+            <wp:cNvGraphicFramePr>
+              <a:graphicFrameLocks xmlns:a="http://schemas.openxmlformats.org/drawingml/2006/main" noChangeAspect="1"/>
+            </wp:cNvGraphicFramePr>
+            <a:graphic xmlns:a="http://schemas.openxmlformats.org/drawingml/2006/main">
+              <a:graphicData uri="http://schemas.openxmlformats.org/drawingml/2006/picture">
+                <pic:pic xmlns:pic="http://schemas.openxmlformats.org/drawingml/2006/picture">
+                  <pic:nvPicPr>
+                    <pic:cNvPr id="744018832" name="Picture 17" descr="A screenshot of a computer&#10;&#10;Description automatically generated"/>
+                    <pic:cNvPicPr>
+                      <a:picLocks noChangeAspect="1" noChangeArrowheads="1"/>
+                    </pic:cNvPicPr>
+                  </pic:nvPicPr>
+                  <pic:blipFill>
+                    <a:blip r:embed="rId16" cstate="print">
+                      <a:extLst>
+                        <a:ext uri="{28A0092B-C50C-407E-A947-70E740481C1C}">
+                          <a14:useLocalDpi xmlns:a14="http://schemas.microsoft.com/office/drawing/2010/main" val="0"/>
+                        </a:ext>
+                      </a:extLst>
+                    </a:blip>
+                    <a:srcRect/>
+                    <a:stretch>
+                      <a:fillRect/>
+                    </a:stretch>
+                  </pic:blipFill>
+                  <pic:spPr bwMode="auto">
+                    <a:xfrm>
+                      <a:off x="0" y="0"/>
+                      <a:ext cx="2491416" cy="1711733"/>
+                    </a:xfrm>
+                    <a:prstGeom prst="rect">
+                      <a:avLst/>
+                    </a:prstGeom>
+                    <a:noFill/>
+                    <a:ln>
+                      <a:noFill/>
+                    </a:ln>
+                  </pic:spPr>
+                </pic:pic>
+              </a:graphicData>
+            </a:graphic>
+          </wp:inline>
+        </w:drawing>
+      </w:r>
+    </w:p>
+    <w:p>
+      <w:pPr>
+        <w:rPr>
+          <w:noProof/>
+        </w:rPr>
+      </w:pPr>
+      <w:r>
+        <w:rPr>
+          <w:noProof/>
+        </w:rPr>
+        <w:br w:type="page"/>
+      </w:r>
+    </w:p>
+    <w:p>
+      <w:pPr>
+        <w:rPr>
+          <w:noProof/>
+        </w:rPr>
+      </w:pPr>
+      <w:r>
+        <w:rPr>
+          <w:noProof/>
+        </w:rPr>
+        <w:lastRenderedPageBreak/>
+        <w:t>Customer Reviews</w:t>
+      </w:r>
+    </w:p>
+    <w:p>
+      <w:r>
+        <w:rPr>
+          <w:noProof/>
+        </w:rPr>
+        <w:drawing>
+          <wp:inline distT="0" distB="0" distL="0" distR="0" wp14:anchorId="0F46EAA9" wp14:editId="217E8669">
+            <wp:extent cx="2083152" cy="1431235"/>
+            <wp:effectExtent l="0" t="0" r="0" b="0"/>
+            <wp:docPr id="716707956" name="Picture 16"/>
+            <wp:cNvGraphicFramePr>
+              <a:graphicFrameLocks xmlns:a="http://schemas.openxmlformats.org/drawingml/2006/main" noChangeAspect="1"/>
+            </wp:cNvGraphicFramePr>
+            <a:graphic xmlns:a="http://schemas.openxmlformats.org/drawingml/2006/main">
+              <a:graphicData uri="http://schemas.openxmlformats.org/drawingml/2006/picture">
+                <pic:pic xmlns:pic="http://schemas.openxmlformats.org/drawingml/2006/picture">
+                  <pic:nvPicPr>
+                    <pic:cNvPr id="0" name="Picture 17"/>
+                    <pic:cNvPicPr>
+                      <a:picLocks noChangeAspect="1" noChangeArrowheads="1"/>
+                    </pic:cNvPicPr>
+                  </pic:nvPicPr>
+                  <pic:blipFill>
+                    <a:blip r:embed="rId17" cstate="print">
+                      <a:extLst>
+                        <a:ext uri="{28A0092B-C50C-407E-A947-70E740481C1C}">
+                          <a14:useLocalDpi xmlns:a14="http://schemas.microsoft.com/office/drawing/2010/main" val="0"/>
+                        </a:ext>
+                      </a:extLst>
+                    </a:blip>
+                    <a:srcRect/>
+                    <a:stretch>
+                      <a:fillRect/>
+                    </a:stretch>
+                  </pic:blipFill>
+                  <pic:spPr bwMode="auto">
+                    <a:xfrm>
+                      <a:off x="0" y="0"/>
+                      <a:ext cx="2099728" cy="1442624"/>
+                    </a:xfrm>
+                    <a:prstGeom prst="rect">
+                      <a:avLst/>
+                    </a:prstGeom>
+                    <a:noFill/>
+                    <a:ln>
+                      <a:noFill/>
+                    </a:ln>
+                  </pic:spPr>
+                </pic:pic>
+              </a:graphicData>
+            </a:graphic>
+          </wp:inline>
+        </w:drawing>
+      </w:r>
+    </w:p>
+    <w:p>
+      <w:pPr>
+        <w:rPr>
+          <w:b/>
+          <w:bCs/>
+        </w:rPr>
+      </w:pPr>
+      <w:r>
+        <w:rPr>
+          <w:b/>
+          <w:bCs/>
+        </w:rPr>
+        <w:t>Mobile</w:t>
+      </w:r>
+    </w:p>
+    <w:p>
+      <w:r>
+        <w:t>Home</w:t>
+      </w:r>
+    </w:p>
+    <w:p>
+      <w:r>
+        <w:rPr>
+          <w:noProof/>
+        </w:rPr>
+        <w:drawing>
+          <wp:inline distT="0" distB="0" distL="0" distR="0" wp14:anchorId="0E9FAA3A" wp14:editId="35317119">
+            <wp:extent cx="1395390" cy="1940118"/>
+            <wp:effectExtent l="0" t="0" r="0" b="3175"/>
+            <wp:docPr id="1166742971" name="Picture 25"/>
+            <wp:cNvGraphicFramePr>
+              <a:graphicFrameLocks xmlns:a="http://schemas.openxmlformats.org/drawingml/2006/main" noChangeAspect="1"/>
+            </wp:cNvGraphicFramePr>
+            <a:graphic xmlns:a="http://schemas.openxmlformats.org/drawingml/2006/main">
+              <a:graphicData uri="http://schemas.openxmlformats.org/drawingml/2006/picture">
+                <pic:pic xmlns:pic="http://schemas.openxmlformats.org/drawingml/2006/picture">
+                  <pic:nvPicPr>
+                    <pic:cNvPr id="0" name="Picture 26"/>
+                    <pic:cNvPicPr>
+                      <a:picLocks noChangeAspect="1" noChangeArrowheads="1"/>
+                    </pic:cNvPicPr>
+                  </pic:nvPicPr>
+                  <pic:blipFill>
+                    <a:blip r:embed="rId18" cstate="print">
+                      <a:extLst>
+                        <a:ext uri="{28A0092B-C50C-407E-A947-70E740481C1C}">
+                          <a14:useLocalDpi xmlns:a14="http://schemas.microsoft.com/office/drawing/2010/main" val="0"/>
+                        </a:ext>
+                      </a:extLst>
+                    </a:blip>
+                    <a:srcRect/>
+                    <a:stretch>
+                      <a:fillRect/>
+                    </a:stretch>
+                  </pic:blipFill>
+                  <pic:spPr bwMode="auto">
+                    <a:xfrm>
+                      <a:off x="0" y="0"/>
+                      <a:ext cx="1412053" cy="1963285"/>
+                    </a:xfrm>
+                    <a:prstGeom prst="rect">
+                      <a:avLst/>
+                    </a:prstGeom>
+                    <a:noFill/>
+                    <a:ln>
+                      <a:noFill/>
+                    </a:ln>
+                  </pic:spPr>
+                </pic:pic>
+              </a:graphicData>
+            </a:graphic>
+          </wp:inline>
+        </w:drawing>
+      </w:r>
+    </w:p>
+    <w:p>
+      <w:proofErr w:type="spellStart"/>
+      <w:r>
+        <w:t>Our</w:t>
+      </w:r>
+      <w:proofErr w:type="spellEnd"/>
+      <w:r>
+        <w:t xml:space="preserve"> Dice</w:t>
+      </w:r>
+    </w:p>
+    <w:p>
+      <w:r>
+        <w:rPr>
+          <w:noProof/>
+        </w:rPr>
+        <w:drawing>
+          <wp:inline distT="0" distB="0" distL="0" distR="0" wp14:anchorId="1335F663" wp14:editId="0CD6138B">
+            <wp:extent cx="1423830" cy="2003729"/>
+            <wp:effectExtent l="0" t="0" r="5080" b="0"/>
+            <wp:docPr id="303654554" name="Picture 21" descr="A screenshot of a device&#10;&#10;Description automatically generated"/>
+            <wp:cNvGraphicFramePr>
+              <a:graphicFrameLocks xmlns:a="http://schemas.openxmlformats.org/drawingml/2006/main" noChangeAspect="1"/>
+            </wp:cNvGraphicFramePr>
+            <a:graphic xmlns:a="http://schemas.openxmlformats.org/drawingml/2006/main">
+              <a:graphicData uri="http://schemas.openxmlformats.org/drawingml/2006/picture">
+                <pic:pic xmlns:pic="http://schemas.openxmlformats.org/drawingml/2006/picture">
+                  <pic:nvPicPr>
+                    <pic:cNvPr id="303654554" name="Picture 21" descr="A screenshot of a device&#10;&#10;Description automatically generated"/>
+                    <pic:cNvPicPr>
+                      <a:picLocks noChangeAspect="1" noChangeArrowheads="1"/>
+                    </pic:cNvPicPr>
+                  </pic:nvPicPr>
+                  <pic:blipFill>
+                    <a:blip r:embed="rId19" cstate="print">
+                      <a:extLst>
+                        <a:ext uri="{28A0092B-C50C-407E-A947-70E740481C1C}">
+                          <a14:useLocalDpi xmlns:a14="http://schemas.microsoft.com/office/drawing/2010/main" val="0"/>
+                        </a:ext>
+                      </a:extLst>
+                    </a:blip>
+                    <a:srcRect/>
+                    <a:stretch>
+                      <a:fillRect/>
+                    </a:stretch>
+                  </pic:blipFill>
+                  <pic:spPr bwMode="auto">
+                    <a:xfrm>
+                      <a:off x="0" y="0"/>
+                      <a:ext cx="1430055" cy="2012489"/>
+                    </a:xfrm>
+                    <a:prstGeom prst="rect">
+                      <a:avLst/>
+                    </a:prstGeom>
+                    <a:noFill/>
+                    <a:ln>
+                      <a:noFill/>
+                    </a:ln>
+                  </pic:spPr>
+                </pic:pic>
+              </a:graphicData>
+            </a:graphic>
+          </wp:inline>
+        </w:drawing>
+      </w:r>
+    </w:p>
+    <w:p>
+      <w:r>
+        <w:t xml:space="preserve">About </w:t>
+      </w:r>
+      <w:proofErr w:type="spellStart"/>
+      <w:r>
+        <w:t>us</w:t>
+      </w:r>
+      <w:proofErr w:type="spellEnd"/>
+    </w:p>
+    <w:p>
+      <w:pPr>
+        <w:rPr>
+          <w:b/>
+          <w:bCs/>
+        </w:rPr>
+      </w:pPr>
+      <w:r>
+        <w:rPr>
+          <w:noProof/>
+        </w:rPr>
+        <w:drawing>
+          <wp:inline distT="0" distB="0" distL="0" distR="0" wp14:anchorId="3B5A11ED" wp14:editId="229CB873">
+            <wp:extent cx="1541160" cy="1860606"/>
+            <wp:effectExtent l="0" t="0" r="1905" b="6350"/>
+            <wp:docPr id="302439057" name="Picture 20" descr="A screenshot of a black screen&#10;&#10;Description automatically generated"/>
+            <wp:cNvGraphicFramePr>
+              <a:graphicFrameLocks xmlns:a="http://schemas.openxmlformats.org/drawingml/2006/main" noChangeAspect="1"/>
+            </wp:cNvGraphicFramePr>
+            <a:graphic xmlns:a="http://schemas.openxmlformats.org/drawingml/2006/main">
+              <a:graphicData uri="http://schemas.openxmlformats.org/drawingml/2006/picture">
+                <pic:pic xmlns:pic="http://schemas.openxmlformats.org/drawingml/2006/picture">
+                  <pic:nvPicPr>
+                    <pic:cNvPr id="302439057" name="Picture 20" descr="A screenshot of a black screen&#10;&#10;Description automatically generated"/>
+                    <pic:cNvPicPr>
+                      <a:picLocks noChangeAspect="1" noChangeArrowheads="1"/>
+                    </pic:cNvPicPr>
+                  </pic:nvPicPr>
+                  <pic:blipFill>
+                    <a:blip r:embed="rId20" cstate="print">
+                      <a:extLst>
+                        <a:ext uri="{28A0092B-C50C-407E-A947-70E740481C1C}">
+                          <a14:useLocalDpi xmlns:a14="http://schemas.microsoft.com/office/drawing/2010/main" val="0"/>
+                        </a:ext>
+                      </a:extLst>
+                    </a:blip>
+                    <a:srcRect/>
+                    <a:stretch>
+                      <a:fillRect/>
+                    </a:stretch>
+                  </pic:blipFill>
+                  <pic:spPr bwMode="auto">
+                    <a:xfrm>
+                      <a:off x="0" y="0"/>
+                      <a:ext cx="1541160" cy="1860606"/>
+                    </a:xfrm>
+                    <a:prstGeom prst="rect">
+                      <a:avLst/>
+                    </a:prstGeom>
+                    <a:noFill/>
+                    <a:ln>
+                      <a:noFill/>
+                    </a:ln>
+                  </pic:spPr>
+                </pic:pic>
+              </a:graphicData>
+            </a:graphic>
+          </wp:inline>
+        </w:drawing>
+      </w:r>
+    </w:p>
+    <w:p>
+      <w:r>
+        <w:t xml:space="preserve">Buy </w:t>
+      </w:r>
+      <w:proofErr w:type="spellStart"/>
+      <w:r>
+        <w:t>Now</w:t>
+      </w:r>
+      <w:proofErr w:type="spellEnd"/>
+    </w:p>
+    <w:p>
+      <w:pPr>
+        <w:rPr>
+          <w:b/>
+          <w:bCs/>
+        </w:rPr>
+      </w:pPr>
+      <w:r>
+        <w:rPr>
+          <w:noProof/>
+        </w:rPr>
+        <w:drawing>
+          <wp:inline distT="0" distB="0" distL="0" distR="0" wp14:anchorId="235C5410" wp14:editId="46AEAC7C">
+            <wp:extent cx="1541943" cy="2122098"/>
+            <wp:effectExtent l="0" t="0" r="1270" b="0"/>
+            <wp:docPr id="1730626800" name="Picture 22" descr="A screenshot of a computer&#10;&#10;Description automatically generated"/>
+            <wp:cNvGraphicFramePr>
+              <a:graphicFrameLocks xmlns:a="http://schemas.openxmlformats.org/drawingml/2006/main" noChangeAspect="1"/>
+            </wp:cNvGraphicFramePr>
+            <a:graphic xmlns:a="http://schemas.openxmlformats.org/drawingml/2006/main">
+              <a:graphicData uri="http://schemas.openxmlformats.org/drawingml/2006/picture">
+                <pic:pic xmlns:pic="http://schemas.openxmlformats.org/drawingml/2006/picture">
+                  <pic:nvPicPr>
+                    <pic:cNvPr id="1730626800" name="Picture 22" descr="A screenshot of a computer&#10;&#10;Description automatically generated"/>
+                    <pic:cNvPicPr>
+                      <a:picLocks noChangeAspect="1" noChangeArrowheads="1"/>
+                    </pic:cNvPicPr>
+                  </pic:nvPicPr>
+                  <pic:blipFill>
+                    <a:blip r:embed="rId21" cstate="print">
+                      <a:extLst>
+                        <a:ext uri="{28A0092B-C50C-407E-A947-70E740481C1C}">
+                          <a14:useLocalDpi xmlns:a14="http://schemas.microsoft.com/office/drawing/2010/main" val="0"/>
+                        </a:ext>
+                      </a:extLst>
+                    </a:blip>
+                    <a:srcRect/>
+                    <a:stretch>
+                      <a:fillRect/>
+                    </a:stretch>
+                  </pic:blipFill>
+                  <pic:spPr bwMode="auto">
+                    <a:xfrm>
+                      <a:off x="0" y="0"/>
+                      <a:ext cx="1551625" cy="2135423"/>
+                    </a:xfrm>
+                    <a:prstGeom prst="rect">
+                      <a:avLst/>
+                    </a:prstGeom>
+                    <a:noFill/>
+                    <a:ln>
+                      <a:noFill/>
+                    </a:ln>
+                  </pic:spPr>
+                </pic:pic>
+              </a:graphicData>
+            </a:graphic>
+          </wp:inline>
+        </w:drawing>
+      </w:r>
+    </w:p>
+    <w:p>
+      <w:r>
+        <w:t>Customer Reviews</w:t>
+      </w:r>
+    </w:p>
+    <w:p>
+      <w:r>
+        <w:rPr>
+          <w:noProof/>
+        </w:rPr>
+        <w:lastRenderedPageBreak/>
+        <w:drawing>
+          <wp:inline distT="0" distB="0" distL="0" distR="0" wp14:anchorId="402216ED" wp14:editId="2F5CC2E8">
+            <wp:extent cx="1558456" cy="2202204"/>
+            <wp:effectExtent l="0" t="0" r="3810" b="7620"/>
+            <wp:docPr id="900020175" name="Picture 23"/>
+            <wp:cNvGraphicFramePr>
+              <a:graphicFrameLocks xmlns:a="http://schemas.openxmlformats.org/drawingml/2006/main" noChangeAspect="1"/>
+            </wp:cNvGraphicFramePr>
+            <a:graphic xmlns:a="http://schemas.openxmlformats.org/drawingml/2006/main">
+              <a:graphicData uri="http://schemas.openxmlformats.org/drawingml/2006/picture">
+                <pic:pic xmlns:pic="http://schemas.openxmlformats.org/drawingml/2006/picture">
+                  <pic:nvPicPr>
+                    <pic:cNvPr id="0" name="Picture 24"/>
+                    <pic:cNvPicPr>
+                      <a:picLocks noChangeAspect="1" noChangeArrowheads="1"/>
+                    </pic:cNvPicPr>
+                  </pic:nvPicPr>
+                  <pic:blipFill>
+                    <a:blip r:embed="rId22" cstate="print">
+                      <a:extLst>
+                        <a:ext uri="{28A0092B-C50C-407E-A947-70E740481C1C}">
+                          <a14:useLocalDpi xmlns:a14="http://schemas.microsoft.com/office/drawing/2010/main" val="0"/>
+                        </a:ext>
+                      </a:extLst>
+                    </a:blip>
+                    <a:srcRect/>
+                    <a:stretch>
+                      <a:fillRect/>
+                    </a:stretch>
+                  </pic:blipFill>
+                  <pic:spPr bwMode="auto">
+                    <a:xfrm>
+                      <a:off x="0" y="0"/>
+                      <a:ext cx="1570023" cy="2218549"/>
+                    </a:xfrm>
+                    <a:prstGeom prst="rect">
+                      <a:avLst/>
+                    </a:prstGeom>
+                    <a:noFill/>
+                    <a:ln>
+                      <a:noFill/>
+                    </a:ln>
+                  </pic:spPr>
+                </pic:pic>
+              </a:graphicData>
+            </a:graphic>
+          </wp:inline>
+        </w:drawing>
+      </w:r>
+    </w:p>
+    <w:p>
+      <w:pPr>
+        <w:pStyle w:val="Heading2"/>
+      </w:pPr>
+      <w:r>
+        <w:t>Responsive Design</w:t>
+      </w:r>
+    </w:p>
+    <w:p>
+      <w:r>
+        <w:t xml:space="preserve">Mit </w:t>
+      </w:r>
+      <w:proofErr w:type="spellStart"/>
+      <w:r>
+        <w:t>Flexboxen</w:t>
+      </w:r>
+      <w:proofErr w:type="spellEnd"/>
+      <w:r>
+        <w:t xml:space="preserve"> und Anpassungen</w:t>
+      </w:r>
+      <w:r>
+        <w:t xml:space="preserve"> des CSS für Mobile Seiten wurde ein responsives Design erstellt</w:t>
+      </w:r>
+      <w:r>
+        <w:t>.</w:t>
+      </w:r>
+    </w:p>
+    <w:p>
+      <w:pPr>
+        <w:pStyle w:val="Heading2"/>
+      </w:pPr>
+      <w:r>
+        <w:lastRenderedPageBreak/>
+        <w:t>Sitemap</w:t>
+      </w:r>
+    </w:p>
+    <w:p>
+      <w:r>
+        <w:rPr>
+          <w:noProof/>
+        </w:rPr>
+        <w:drawing>
+          <wp:inline distT="0" distB="0" distL="0" distR="0" wp14:anchorId="3A70E65D" wp14:editId="1025D579">
+            <wp:extent cx="5760720" cy="1288415"/>
+            <wp:effectExtent l="0" t="0" r="0" b="6985"/>
+            <wp:docPr id="14492202" name="Picture 1" descr="A computer screen with blue squares&#10;&#10;Description automatically generated"/>
+            <wp:cNvGraphicFramePr>
+              <a:graphicFrameLocks xmlns:a="http://schemas.openxmlformats.org/drawingml/2006/main" noChangeAspect="1"/>
+            </wp:cNvGraphicFramePr>
+            <a:graphic xmlns:a="http://schemas.openxmlformats.org/drawingml/2006/main">
+              <a:graphicData uri="http://schemas.openxmlformats.org/drawingml/2006/picture">
+                <pic:pic xmlns:pic="http://schemas.openxmlformats.org/drawingml/2006/picture">
+                  <pic:nvPicPr>
+                    <pic:cNvPr id="14492202" name="Picture 1" descr="A computer screen with blue squares&#10;&#10;Description automatically generated"/>
+                    <pic:cNvPicPr>
+                      <a:picLocks noChangeAspect="1" noChangeArrowheads="1"/>
+                    </pic:cNvPicPr>
+                  </pic:nvPicPr>
+                  <pic:blipFill>
+                    <a:blip r:embed="rId23">
+                      <a:extLst>
+                        <a:ext uri="{28A0092B-C50C-407E-A947-70E740481C1C}">
+                          <a14:useLocalDpi xmlns:a14="http://schemas.microsoft.com/office/drawing/2010/main" val="0"/>
+                        </a:ext>
+                      </a:extLst>
+                    </a:blip>
+                    <a:srcRect/>
+                    <a:stretch>
+                      <a:fillRect/>
+                    </a:stretch>
+                  </pic:blipFill>
+                  <pic:spPr bwMode="auto">
+                    <a:xfrm>
+                      <a:off x="0" y="0"/>
+                      <a:ext cx="5760720" cy="1288415"/>
+                    </a:xfrm>
+                    <a:prstGeom prst="rect">
+                      <a:avLst/>
+                    </a:prstGeom>
+                    <a:noFill/>
+                    <a:ln>
+                      <a:noFill/>
+                    </a:ln>
+                  </pic:spPr>
+                </pic:pic>
+              </a:graphicData>
+            </a:graphic>
+          </wp:inline>
+        </w:drawing>
+      </w:r>
+    </w:p>
+    <w:p>
+      <w:pPr>
+        <w:pStyle w:val="Heading3"/>
+        <w:rPr>
+          <w:rFonts w:asciiTheme="minorHAnsi" w:eastAsiaTheme="minorHAnsi" w:hAnsiTheme="minorHAnsi" w:cstheme="minorBidi"/>
+          <w:color w:val="auto"/>
+          <w:sz w:val="22"/>
+          <w:szCs w:val="22"/>
+        </w:rPr>
+      </w:pPr>
+      <w:r>
+        <w:rPr>
+          <w:rFonts w:asciiTheme="minorHAnsi" w:eastAsiaTheme="minorHAnsi" w:hAnsiTheme="minorHAnsi" w:cstheme="minorBidi"/>
+          <w:color w:val="auto"/>
+          <w:sz w:val="22"/>
+          <w:szCs w:val="22"/>
+        </w:rPr>
+        <w:t>Die Website</w:t>
+      </w:r>
+      <w:r>
+        <w:rPr>
+          <w:rFonts w:asciiTheme="minorHAnsi" w:eastAsiaTheme="minorHAnsi" w:hAnsiTheme="minorHAnsi" w:cstheme="minorBidi"/>
+          <w:color w:val="auto"/>
+          <w:sz w:val="22"/>
+          <w:szCs w:val="22"/>
+        </w:rPr>
+        <w:t xml:space="preserve"> ist möglichst einfach aufgebaut, jede Seite ist über die anderen Seiten erreichbar.</w:t>
+      </w:r>
     </w:p>
     <w:p/>
     <w:p>
       <w:pPr>
-        <w:pStyle w:val="Heading2"/>
-      </w:pPr>
-      <w:bookmarkStart w:id="3" w:name="_Toc143625199"/>
-      <w:r>
-        <w:t>Wireframes</w:t>
-      </w:r>
-      <w:bookmarkEnd w:id="3"/>
-      <w:r>
-        <w:t xml:space="preserve"> Desktop</w:t>
-      </w:r>
-    </w:p>
-    <w:p/>
-    <w:p>
-      <w:pPr>
-        <w:pStyle w:val="Heading2"/>
-      </w:pPr>
-      <w:r>
-        <w:t>Wireframes Mobile</w:t>
-      </w:r>
-    </w:p>
-    <w:p/>
-    <w:p>
-      <w:pPr>
         <w:pStyle w:val="Heading1"/>
       </w:pPr>
       <w:r>
@@ -753,8 +1746,8 @@
       </w:r>
     </w:p>
     <w:sectPr>
-      <w:headerReference w:type="default" r:id="rId12"/>
-      <w:footerReference w:type="default" r:id="rId13"/>
+      <w:headerReference w:type="default" r:id="rId24"/>
+      <w:footerReference w:type="default" r:id="rId25"/>
       <w:pgSz w:w="11906" w:h="16838"/>
       <w:pgMar w:top="1417" w:right="1417" w:bottom="1134" w:left="1417" w:header="708" w:footer="708" w:gutter="0"/>
       <w:cols w:space="708"/>
@@ -802,6 +1795,11 @@
         <w:docPartUnique/>
       </w:docPartObj>
     </w:sdtPr>
+    <w:sdtEndPr>
+      <w:rPr>
+        <w:rStyle w:val="PageNumber"/>
+      </w:rPr>
+    </w:sdtEndPr>
     <w:sdtContent>
       <w:p>
         <w:pPr>
@@ -3364,9 +4362,32 @@
       <w:szCs w:val="26"/>
     </w:rPr>
   </w:style>
+  <w:style w:type="paragraph" w:styleId="Heading3">
+    <w:name w:val="heading 3"/>
+    <w:basedOn w:val="Normal"/>
+    <w:next w:val="Normal"/>
+    <w:link w:val="Heading3Char"/>
+    <w:uiPriority w:val="9"/>
+    <w:unhideWhenUsed/>
+    <w:qFormat/>
+    <w:rsid w:val="00B17AA0"/>
+    <w:pPr>
+      <w:keepNext/>
+      <w:keepLines/>
+      <w:spacing w:before="40" w:after="0"/>
+      <w:outlineLvl w:val="2"/>
+    </w:pPr>
+    <w:rPr>
+      <w:rFonts w:asciiTheme="majorHAnsi" w:eastAsiaTheme="majorEastAsia" w:hAnsiTheme="majorHAnsi" w:cstheme="majorBidi"/>
+      <w:color w:val="1F3763" w:themeColor="accent1" w:themeShade="7F"/>
+      <w:sz w:val="24"/>
+      <w:szCs w:val="24"/>
+    </w:rPr>
+  </w:style>
   <w:style w:type="character" w:default="1" w:styleId="DefaultParagraphFont">
     <w:name w:val="Default Paragraph Font"/>
     <w:uiPriority w:val="1"/>
+    <w:semiHidden/>
     <w:unhideWhenUsed/>
   </w:style>
   <w:style w:type="table" w:default="1" w:styleId="TableNormal">
@@ -3657,6 +4678,50 @@
       <w:ind w:left="220"/>
     </w:pPr>
   </w:style>
+  <w:style w:type="character" w:customStyle="1" w:styleId="Heading3Char">
+    <w:name w:val="Heading 3 Char"/>
+    <w:basedOn w:val="DefaultParagraphFont"/>
+    <w:link w:val="Heading3"/>
+    <w:uiPriority w:val="9"/>
+    <w:rsid w:val="00B17AA0"/>
+    <w:rPr>
+      <w:rFonts w:asciiTheme="majorHAnsi" w:eastAsiaTheme="majorEastAsia" w:hAnsiTheme="majorHAnsi" w:cstheme="majorBidi"/>
+      <w:color w:val="1F3763" w:themeColor="accent1" w:themeShade="7F"/>
+      <w:sz w:val="24"/>
+      <w:szCs w:val="24"/>
+    </w:rPr>
+  </w:style>
+  <w:style w:type="paragraph" w:styleId="Subtitle">
+    <w:name w:val="Subtitle"/>
+    <w:basedOn w:val="Normal"/>
+    <w:next w:val="Normal"/>
+    <w:link w:val="SubtitleChar"/>
+    <w:uiPriority w:val="11"/>
+    <w:qFormat/>
+    <w:rsid w:val="00741CC9"/>
+    <w:pPr>
+      <w:numPr>
+        <w:ilvl w:val="1"/>
+      </w:numPr>
+      <w:spacing w:after="0"/>
+      <w:contextualSpacing/>
+    </w:pPr>
+    <w:rPr>
+      <w:rFonts w:eastAsiaTheme="minorEastAsia"/>
+      <w:spacing w:val="15"/>
+    </w:rPr>
+  </w:style>
+  <w:style w:type="character" w:customStyle="1" w:styleId="SubtitleChar">
+    <w:name w:val="Subtitle Char"/>
+    <w:basedOn w:val="DefaultParagraphFont"/>
+    <w:link w:val="Subtitle"/>
+    <w:uiPriority w:val="11"/>
+    <w:rsid w:val="00741CC9"/>
+    <w:rPr>
+      <w:rFonts w:eastAsiaTheme="minorEastAsia"/>
+      <w:spacing w:val="15"/>
+    </w:rPr>
+  </w:style>
 </w:styles>
 </file>
 
@@ -3922,6 +4987,10 @@
 </file>
 
 <file path=customXml/item1.xml><?xml version="1.0" encoding="utf-8"?>
+<b:Sources xmlns:b="http://schemas.openxmlformats.org/officeDocument/2006/bibliography" xmlns="http://schemas.openxmlformats.org/officeDocument/2006/bibliography" SelectedStyle="\APASixthEditionOfficeOnline.xsl" StyleName="APA" Version="6"/>
+</file>
+
+<file path=customXml/item2.xml><?xml version="1.0" encoding="utf-8"?>
 <?mso-contentType ?>
 <FormTemplates xmlns="http://schemas.microsoft.com/sharepoint/v3/contenttype/forms">
   <Display>DocumentLibraryForm</Display>
@@ -3930,11 +4999,13 @@
 </FormTemplates>
 </file>
 
-<file path=customXml/item2.xml><?xml version="1.0" encoding="utf-8"?>
-<b:Sources xmlns:b="http://schemas.openxmlformats.org/officeDocument/2006/bibliography" xmlns="http://schemas.openxmlformats.org/officeDocument/2006/bibliography" SelectedStyle="\APASixthEditionOfficeOnline.xsl" StyleName="APA" Version="6"/>
+<file path=customXml/item3.xml><?xml version="1.0" encoding="utf-8"?>
+<p:properties xmlns:p="http://schemas.microsoft.com/office/2006/metadata/properties" xmlns:xsi="http://www.w3.org/2001/XMLSchema-instance" xmlns:pc="http://schemas.microsoft.com/office/infopath/2007/PartnerControls">
+  <documentManagement/>
+</p:properties>
 </file>
 
-<file path=customXml/item3.xml><?xml version="1.0" encoding="utf-8"?>
+<file path=customXml/item4.xml><?xml version="1.0" encoding="utf-8"?>
 <ct:contentTypeSchema xmlns:ct="http://schemas.microsoft.com/office/2006/metadata/contentType" xmlns:ma="http://schemas.microsoft.com/office/2006/metadata/properties/metaAttributes" ct:_="" ma:_="" ma:contentTypeName="Document" ma:contentTypeID="0x0101004C66E9E476513A47A03878736B7DFCAE" ma:contentTypeVersion="6" ma:contentTypeDescription="Create a new document." ma:contentTypeScope="" ma:versionID="98b47dc108836ccb90529a1a6a4e1b15">
   <xsd:schema xmlns:xsd="http://www.w3.org/2001/XMLSchema" xmlns:xs="http://www.w3.org/2001/XMLSchema" xmlns:p="http://schemas.microsoft.com/office/2006/metadata/properties" xmlns:ns2="69973d88-6af3-4695-acc9-b40deff41374" xmlns:ns3="7307268c-9c4c-475a-b949-eb45e77a9356" targetNamespace="http://schemas.microsoft.com/office/2006/metadata/properties" ma:root="true" ma:fieldsID="b504413fd883dc19ce5815646146fbd9" ns2:_="" ns3:_="">
     <xsd:import namespace="69973d88-6af3-4695-acc9-b40deff41374"/>
@@ -4111,13 +5182,15 @@
 </ct:contentTypeSchema>
 </file>
 
-<file path=customXml/item4.xml><?xml version="1.0" encoding="utf-8"?>
-<p:properties xmlns:p="http://schemas.microsoft.com/office/2006/metadata/properties" xmlns:xsi="http://www.w3.org/2001/XMLSchema-instance" xmlns:pc="http://schemas.microsoft.com/office/infopath/2007/PartnerControls">
-  <documentManagement/>
-</p:properties>
+<file path=customXml/itemProps1.xml><?xml version="1.0" encoding="utf-8"?>
+<ds:datastoreItem xmlns:ds="http://schemas.openxmlformats.org/officeDocument/2006/customXml" ds:itemID="{763B20DC-AEDF-49FA-A358-AA3A4954B378}">
+  <ds:schemaRefs>
+    <ds:schemaRef ds:uri="http://schemas.openxmlformats.org/officeDocument/2006/bibliography"/>
+  </ds:schemaRefs>
+</ds:datastoreItem>
 </file>
 
-<file path=customXml/itemProps1.xml><?xml version="1.0" encoding="utf-8"?>
+<file path=customXml/itemProps2.xml><?xml version="1.0" encoding="utf-8"?>
 <ds:datastoreItem xmlns:ds="http://schemas.openxmlformats.org/officeDocument/2006/customXml" ds:itemID="{9EA98F52-6DBD-4531-9624-7E616149CE2E}">
   <ds:schemaRefs>
     <ds:schemaRef ds:uri="http://schemas.microsoft.com/sharepoint/v3/contenttype/forms"/>
@@ -4125,15 +5198,16 @@
 </ds:datastoreItem>
 </file>
 
-<file path=customXml/itemProps2.xml><?xml version="1.0" encoding="utf-8"?>
-<ds:datastoreItem xmlns:ds="http://schemas.openxmlformats.org/officeDocument/2006/customXml" ds:itemID="{763B20DC-AEDF-49FA-A358-AA3A4954B378}">
+<file path=customXml/itemProps3.xml><?xml version="1.0" encoding="utf-8"?>
+<ds:datastoreItem xmlns:ds="http://schemas.openxmlformats.org/officeDocument/2006/customXml" ds:itemID="{542B2CE4-64D5-40AC-9FC5-BA6B2C70AF85}">
   <ds:schemaRefs>
-    <ds:schemaRef ds:uri="http://schemas.openxmlformats.org/officeDocument/2006/bibliography"/>
+    <ds:schemaRef ds:uri="http://schemas.microsoft.com/office/2006/metadata/properties"/>
+    <ds:schemaRef ds:uri="http://schemas.microsoft.com/office/infopath/2007/PartnerControls"/>
   </ds:schemaRefs>
 </ds:datastoreItem>
 </file>
 
-<file path=customXml/itemProps3.xml><?xml version="1.0" encoding="utf-8"?>
+<file path=customXml/itemProps4.xml><?xml version="1.0" encoding="utf-8"?>
 <ds:datastoreItem xmlns:ds="http://schemas.openxmlformats.org/officeDocument/2006/customXml" ds:itemID="{A73BF70B-FC91-4B75-8098-FDE7F4218DF4}">
   <ds:schemaRefs>
     <ds:schemaRef ds:uri="http://schemas.microsoft.com/office/2006/metadata/contentType"/>
@@ -4150,13 +5224,4 @@
     <ds:schemaRef ds:uri="http://schemas.microsoft.com/internal/obd"/>
   </ds:schemaRefs>
 </ds:datastoreItem>
-</file>
-
-<file path=customXml/itemProps4.xml><?xml version="1.0" encoding="utf-8"?>
-<ds:datastoreItem xmlns:ds="http://schemas.openxmlformats.org/officeDocument/2006/customXml" ds:itemID="{542B2CE4-64D5-40AC-9FC5-BA6B2C70AF85}">
-  <ds:schemaRefs>
-    <ds:schemaRef ds:uri="http://schemas.microsoft.com/office/2006/metadata/properties"/>
-    <ds:schemaRef ds:uri="http://schemas.microsoft.com/office/infopath/2007/PartnerControls"/>
-  </ds:schemaRefs>
-</ds:datastoreItem>
 </file>
</xml_diff>

<commit_message>
Dokumentation exportiert als PDF
</commit_message>
<xml_diff>
--- a/Documentation/Transferarbeit_Internetdienste_Gabriel_Buehler.docx
+++ b/Documentation/Transferarbeit_Internetdienste_Gabriel_Buehler.docx
@@ -35,31 +35,13 @@
     <w:p/>
     <w:p>
       <w:r>
-        <w:tab/>
-      </w:r>
-      <w:r>
-        <w:tab/>
-      </w:r>
-      <w:r>
-        <w:tab/>
-      </w:r>
-      <w:r>
-        <w:tab/>
-      </w:r>
-      <w:r>
-        <w:tab/>
-      </w:r>
-      <w:r>
-        <w:tab/>
-      </w:r>
-      <w:r>
         <w:rPr>
           <w:noProof/>
         </w:rPr>
         <w:drawing>
-          <wp:inline distT="0" distB="0" distL="0" distR="0" wp14:anchorId="009DB09C" wp14:editId="4E390502">
-            <wp:extent cx="5760720" cy="3840480"/>
-            <wp:effectExtent l="0" t="0" r="0" b="7620"/>
+          <wp:inline distT="0" distB="0" distL="0" distR="0" wp14:anchorId="009DB09C" wp14:editId="106EBEF6">
+            <wp:extent cx="6200775" cy="4133850"/>
+            <wp:effectExtent l="0" t="0" r="9525" b="0"/>
             <wp:docPr id="660187285" name="Picture 1" descr="Red Wood Mega Wooden d20 Dice 35mm - FanRoll"/>
             <wp:cNvGraphicFramePr>
               <a:graphicFrameLocks xmlns:a="http://schemas.openxmlformats.org/drawingml/2006/main" noChangeAspect="1"/>
@@ -89,7 +71,7 @@
                   <pic:spPr bwMode="auto">
                     <a:xfrm>
                       <a:off x="0" y="0"/>
-                      <a:ext cx="5760720" cy="3840480"/>
+                      <a:ext cx="6201414" cy="4134276"/>
                     </a:xfrm>
                     <a:prstGeom prst="rect">
                       <a:avLst/>
@@ -169,7 +151,7 @@
           <w:r>
             <w:fldChar w:fldCharType="separate"/>
           </w:r>
-          <w:hyperlink w:anchor="_Toc143625195" w:history="1">
+          <w:hyperlink w:anchor="_Toc144632026" w:history="1">
             <w:r>
               <w:rPr>
                 <w:rStyle w:val="Hyperlink"/>
@@ -196,7 +178,7 @@
                 <w:noProof/>
                 <w:webHidden/>
               </w:rPr>
-              <w:instrText xml:space="preserve"> PAGEREF _Toc143625195 \h </w:instrText>
+              <w:instrText xml:space="preserve"> PAGEREF _Toc144632026 \h </w:instrText>
             </w:r>
             <w:r>
               <w:rPr>
@@ -241,7 +223,7 @@
               <w14:ligatures w14:val="standardContextual"/>
             </w:rPr>
           </w:pPr>
-          <w:hyperlink w:anchor="_Toc143625196" w:history="1">
+          <w:hyperlink w:anchor="_Toc144632027" w:history="1">
             <w:r>
               <w:rPr>
                 <w:rStyle w:val="Hyperlink"/>
@@ -268,7 +250,7 @@
                 <w:noProof/>
                 <w:webHidden/>
               </w:rPr>
-              <w:instrText xml:space="preserve"> PAGEREF _Toc143625196 \h </w:instrText>
+              <w:instrText xml:space="preserve"> PAGEREF _Toc144632027 \h </w:instrText>
             </w:r>
             <w:r>
               <w:rPr>
@@ -306,16 +288,20 @@
               <w:tab w:val="right" w:leader="dot" w:pos="9062"/>
             </w:tabs>
             <w:rPr>
+              <w:rFonts w:eastAsiaTheme="minorEastAsia"/>
               <w:noProof/>
+              <w:kern w:val="2"/>
+              <w:lang w:eastAsia="de-CH"/>
+              <w14:ligatures w14:val="standardContextual"/>
             </w:rPr>
           </w:pPr>
-          <w:hyperlink w:anchor="_Toc143625197" w:history="1">
+          <w:hyperlink w:anchor="_Toc144632028" w:history="1">
             <w:r>
               <w:rPr>
                 <w:rStyle w:val="Hyperlink"/>
                 <w:noProof/>
               </w:rPr>
-              <w:t>SEO</w:t>
+              <w:t>Zielsetzung</w:t>
             </w:r>
             <w:r>
               <w:rPr>
@@ -336,7 +322,79 @@
                 <w:noProof/>
                 <w:webHidden/>
               </w:rPr>
-              <w:instrText xml:space="preserve"> PAGEREF _Toc143625197 \h </w:instrText>
+              <w:instrText xml:space="preserve"> PAGEREF _Toc144632028 \h </w:instrText>
+            </w:r>
+            <w:r>
+              <w:rPr>
+                <w:noProof/>
+                <w:webHidden/>
+              </w:rPr>
+            </w:r>
+            <w:r>
+              <w:rPr>
+                <w:noProof/>
+                <w:webHidden/>
+              </w:rPr>
+              <w:fldChar w:fldCharType="separate"/>
+            </w:r>
+            <w:r>
+              <w:rPr>
+                <w:noProof/>
+                <w:webHidden/>
+              </w:rPr>
+              <w:t>2</w:t>
+            </w:r>
+            <w:r>
+              <w:rPr>
+                <w:noProof/>
+                <w:webHidden/>
+              </w:rPr>
+              <w:fldChar w:fldCharType="end"/>
+            </w:r>
+          </w:hyperlink>
+        </w:p>
+        <w:p>
+          <w:pPr>
+            <w:pStyle w:val="TOC2"/>
+            <w:tabs>
+              <w:tab w:val="right" w:leader="dot" w:pos="9062"/>
+            </w:tabs>
+            <w:rPr>
+              <w:rFonts w:eastAsiaTheme="minorEastAsia"/>
+              <w:noProof/>
+              <w:kern w:val="2"/>
+              <w:lang w:eastAsia="de-CH"/>
+              <w14:ligatures w14:val="standardContextual"/>
+            </w:rPr>
+          </w:pPr>
+          <w:hyperlink w:anchor="_Toc144632029" w:history="1">
+            <w:r>
+              <w:rPr>
+                <w:rStyle w:val="Hyperlink"/>
+                <w:noProof/>
+              </w:rPr>
+              <w:t>Zielgruppe</w:t>
+            </w:r>
+            <w:r>
+              <w:rPr>
+                <w:noProof/>
+                <w:webHidden/>
+              </w:rPr>
+              <w:tab/>
+            </w:r>
+            <w:r>
+              <w:rPr>
+                <w:noProof/>
+                <w:webHidden/>
+              </w:rPr>
+              <w:fldChar w:fldCharType="begin"/>
+            </w:r>
+            <w:r>
+              <w:rPr>
+                <w:noProof/>
+                <w:webHidden/>
+              </w:rPr>
+              <w:instrText xml:space="preserve"> PAGEREF _Toc144632029 \h </w:instrText>
             </w:r>
             <w:r>
               <w:rPr>
@@ -381,7 +439,7 @@
               <w14:ligatures w14:val="standardContextual"/>
             </w:rPr>
           </w:pPr>
-          <w:hyperlink w:anchor="_Toc143625198" w:history="1">
+          <w:hyperlink w:anchor="_Toc144632030" w:history="1">
             <w:r>
               <w:rPr>
                 <w:rStyle w:val="Hyperlink"/>
@@ -408,7 +466,7 @@
                 <w:noProof/>
                 <w:webHidden/>
               </w:rPr>
-              <w:instrText xml:space="preserve"> PAGEREF _Toc143625198 \h </w:instrText>
+              <w:instrText xml:space="preserve"> PAGEREF _Toc144632030 \h </w:instrText>
             </w:r>
             <w:r>
               <w:rPr>
@@ -446,16 +504,232 @@
               <w:tab w:val="right" w:leader="dot" w:pos="9062"/>
             </w:tabs>
             <w:rPr>
+              <w:rFonts w:eastAsiaTheme="minorEastAsia"/>
+              <w:noProof/>
+              <w:kern w:val="2"/>
+              <w:lang w:eastAsia="de-CH"/>
+              <w14:ligatures w14:val="standardContextual"/>
+            </w:rPr>
+          </w:pPr>
+          <w:hyperlink w:anchor="_Toc144632031" w:history="1">
+            <w:r>
+              <w:rPr>
+                <w:rStyle w:val="Hyperlink"/>
+                <w:noProof/>
+              </w:rPr>
+              <w:t>Wireframes</w:t>
+            </w:r>
+            <w:r>
+              <w:rPr>
+                <w:noProof/>
+                <w:webHidden/>
+              </w:rPr>
+              <w:tab/>
+            </w:r>
+            <w:r>
+              <w:rPr>
+                <w:noProof/>
+                <w:webHidden/>
+              </w:rPr>
+              <w:fldChar w:fldCharType="begin"/>
+            </w:r>
+            <w:r>
+              <w:rPr>
+                <w:noProof/>
+                <w:webHidden/>
+              </w:rPr>
+              <w:instrText xml:space="preserve"> PAGEREF _Toc144632031 \h </w:instrText>
+            </w:r>
+            <w:r>
+              <w:rPr>
+                <w:noProof/>
+                <w:webHidden/>
+              </w:rPr>
+            </w:r>
+            <w:r>
+              <w:rPr>
+                <w:noProof/>
+                <w:webHidden/>
+              </w:rPr>
+              <w:fldChar w:fldCharType="separate"/>
+            </w:r>
+            <w:r>
+              <w:rPr>
+                <w:noProof/>
+                <w:webHidden/>
+              </w:rPr>
+              <w:t>2</w:t>
+            </w:r>
+            <w:r>
+              <w:rPr>
+                <w:noProof/>
+                <w:webHidden/>
+              </w:rPr>
+              <w:fldChar w:fldCharType="end"/>
+            </w:r>
+          </w:hyperlink>
+        </w:p>
+        <w:p>
+          <w:pPr>
+            <w:pStyle w:val="TOC2"/>
+            <w:tabs>
+              <w:tab w:val="right" w:leader="dot" w:pos="9062"/>
+            </w:tabs>
+            <w:rPr>
+              <w:rFonts w:eastAsiaTheme="minorEastAsia"/>
+              <w:noProof/>
+              <w:kern w:val="2"/>
+              <w:lang w:eastAsia="de-CH"/>
+              <w14:ligatures w14:val="standardContextual"/>
+            </w:rPr>
+          </w:pPr>
+          <w:hyperlink w:anchor="_Toc144632032" w:history="1">
+            <w:r>
+              <w:rPr>
+                <w:rStyle w:val="Hyperlink"/>
+                <w:noProof/>
+              </w:rPr>
+              <w:t>Responsive Design</w:t>
+            </w:r>
+            <w:r>
+              <w:rPr>
+                <w:noProof/>
+                <w:webHidden/>
+              </w:rPr>
+              <w:tab/>
+            </w:r>
+            <w:r>
+              <w:rPr>
+                <w:noProof/>
+                <w:webHidden/>
+              </w:rPr>
+              <w:fldChar w:fldCharType="begin"/>
+            </w:r>
+            <w:r>
+              <w:rPr>
+                <w:noProof/>
+                <w:webHidden/>
+              </w:rPr>
+              <w:instrText xml:space="preserve"> PAGEREF _Toc144632032 \h </w:instrText>
+            </w:r>
+            <w:r>
+              <w:rPr>
+                <w:noProof/>
+                <w:webHidden/>
+              </w:rPr>
+            </w:r>
+            <w:r>
+              <w:rPr>
+                <w:noProof/>
+                <w:webHidden/>
+              </w:rPr>
+              <w:fldChar w:fldCharType="separate"/>
+            </w:r>
+            <w:r>
+              <w:rPr>
+                <w:noProof/>
+                <w:webHidden/>
+              </w:rPr>
+              <w:t>5</w:t>
+            </w:r>
+            <w:r>
+              <w:rPr>
+                <w:noProof/>
+                <w:webHidden/>
+              </w:rPr>
+              <w:fldChar w:fldCharType="end"/>
+            </w:r>
+          </w:hyperlink>
+        </w:p>
+        <w:p>
+          <w:pPr>
+            <w:pStyle w:val="TOC2"/>
+            <w:tabs>
+              <w:tab w:val="right" w:leader="dot" w:pos="9062"/>
+            </w:tabs>
+            <w:rPr>
+              <w:rFonts w:eastAsiaTheme="minorEastAsia"/>
+              <w:noProof/>
+              <w:kern w:val="2"/>
+              <w:lang w:eastAsia="de-CH"/>
+              <w14:ligatures w14:val="standardContextual"/>
+            </w:rPr>
+          </w:pPr>
+          <w:hyperlink w:anchor="_Toc144632033" w:history="1">
+            <w:r>
+              <w:rPr>
+                <w:rStyle w:val="Hyperlink"/>
+                <w:noProof/>
+              </w:rPr>
+              <w:t>Sitemap</w:t>
+            </w:r>
+            <w:r>
+              <w:rPr>
+                <w:noProof/>
+                <w:webHidden/>
+              </w:rPr>
+              <w:tab/>
+            </w:r>
+            <w:r>
+              <w:rPr>
+                <w:noProof/>
+                <w:webHidden/>
+              </w:rPr>
+              <w:fldChar w:fldCharType="begin"/>
+            </w:r>
+            <w:r>
+              <w:rPr>
+                <w:noProof/>
+                <w:webHidden/>
+              </w:rPr>
+              <w:instrText xml:space="preserve"> PAGEREF _Toc144632033 \h </w:instrText>
+            </w:r>
+            <w:r>
+              <w:rPr>
+                <w:noProof/>
+                <w:webHidden/>
+              </w:rPr>
+            </w:r>
+            <w:r>
+              <w:rPr>
+                <w:noProof/>
+                <w:webHidden/>
+              </w:rPr>
+              <w:fldChar w:fldCharType="separate"/>
+            </w:r>
+            <w:r>
+              <w:rPr>
+                <w:noProof/>
+                <w:webHidden/>
+              </w:rPr>
+              <w:t>5</w:t>
+            </w:r>
+            <w:r>
+              <w:rPr>
+                <w:noProof/>
+                <w:webHidden/>
+              </w:rPr>
+              <w:fldChar w:fldCharType="end"/>
+            </w:r>
+          </w:hyperlink>
+        </w:p>
+        <w:p>
+          <w:pPr>
+            <w:pStyle w:val="TOC3"/>
+            <w:tabs>
+              <w:tab w:val="right" w:leader="dot" w:pos="9062"/>
+            </w:tabs>
+            <w:rPr>
               <w:noProof/>
             </w:rPr>
           </w:pPr>
-          <w:hyperlink w:anchor="_Toc143625199" w:history="1">
+          <w:hyperlink w:anchor="_Toc144632034" w:history="1">
             <w:r>
               <w:rPr>
                 <w:rStyle w:val="Hyperlink"/>
                 <w:noProof/>
               </w:rPr>
-              <w:t>Wireframes</w:t>
+              <w:t>Die Website ist möglichst einfach aufgebaut, jede Seite ist über die anderen Seiten erreichbar.</w:t>
             </w:r>
             <w:r>
               <w:rPr>
@@ -476,7 +750,7 @@
                 <w:noProof/>
                 <w:webHidden/>
               </w:rPr>
-              <w:instrText xml:space="preserve"> PAGEREF _Toc143625199 \h </w:instrText>
+              <w:instrText xml:space="preserve"> PAGEREF _Toc144632034 \h </w:instrText>
             </w:r>
             <w:r>
               <w:rPr>
@@ -496,7 +770,7 @@
                 <w:noProof/>
                 <w:webHidden/>
               </w:rPr>
-              <w:t>2</w:t>
+              <w:t>5</w:t>
             </w:r>
             <w:r>
               <w:rPr>
@@ -521,13 +795,13 @@
               <w14:ligatures w14:val="standardContextual"/>
             </w:rPr>
           </w:pPr>
-          <w:hyperlink w:anchor="_Toc143625200" w:history="1">
+          <w:hyperlink w:anchor="_Toc144632035" w:history="1">
             <w:r>
               <w:rPr>
                 <w:rStyle w:val="Hyperlink"/>
                 <w:noProof/>
               </w:rPr>
-              <w:t>W</w:t>
+              <w:t>Zusammenfassung / Abschluss</w:t>
             </w:r>
             <w:r>
               <w:rPr>
@@ -548,13 +822,7 @@
                 <w:noProof/>
                 <w:webHidden/>
               </w:rPr>
-              <w:instrText xml:space="preserve"> PAGEREF _Toc143625200 \h </w:instrText>
-            </w:r>
-            <w:r>
-              <w:rPr>
-                <w:noProof/>
-                <w:webHidden/>
-              </w:rPr>
+              <w:instrText xml:space="preserve"> PAGEREF _Toc144632035 \h </w:instrText>
             </w:r>
             <w:r>
               <w:rPr>
@@ -565,10 +833,13 @@
             </w:r>
             <w:r>
               <w:rPr>
-                <w:noProof/>
-                <w:webHidden/>
-              </w:rPr>
-              <w:t>2</w:t>
+                <w:b/>
+                <w:bCs/>
+                <w:noProof/>
+                <w:webHidden/>
+                <w:lang w:val="en-US"/>
+              </w:rPr>
+              <w:t>Error! Bookmark not defined.</w:t>
             </w:r>
             <w:r>
               <w:rPr>
@@ -609,7 +880,7 @@
       <w:pPr>
         <w:pStyle w:val="Heading1"/>
       </w:pPr>
-      <w:bookmarkStart w:id="0" w:name="_Toc143625195"/>
+      <w:bookmarkStart w:id="0" w:name="_Toc144632026"/>
       <w:r>
         <w:lastRenderedPageBreak/>
         <w:t>Einleitung</w:t>
@@ -617,7 +888,6 @@
       <w:bookmarkEnd w:id="0"/>
     </w:p>
     <w:p>
-      <w:bookmarkStart w:id="1" w:name="_Toc143625196"/>
       <w:r>
         <w:t xml:space="preserve">Im Rahmen dieser Projektarbeit wird eine Webseite für </w:t>
       </w:r>
@@ -646,125 +916,153 @@
       <w:pPr>
         <w:pStyle w:val="Heading1"/>
       </w:pPr>
+      <w:bookmarkStart w:id="1" w:name="_Toc144632027"/>
       <w:r>
         <w:t>Planung</w:t>
       </w:r>
+      <w:bookmarkEnd w:id="1"/>
     </w:p>
     <w:p>
       <w:pPr>
         <w:pStyle w:val="Heading2"/>
       </w:pPr>
+      <w:bookmarkStart w:id="2" w:name="_Toc144632028"/>
       <w:r>
         <w:t>Zielsetzung</w:t>
-      </w:r>
-    </w:p>
-    <w:p>
-      <w:r>
-        <w:t xml:space="preserve">Die Webseite sollte es </w:t>
-      </w:r>
-      <w:r>
-        <w:t>ermöglichen,</w:t>
-      </w:r>
-      <w:r>
-        <w:t xml:space="preserve"> Bestellungen aufzug</w:t>
-      </w:r>
-      <w:r>
-        <w:t xml:space="preserve">eben für verschiedene Produkte, die zum Verkauf angeboten werden. </w:t>
-      </w:r>
-      <w:r>
-        <w:t>Die einzelnen Produkte werden auf der Hauptseite mit einer Slideshow Angezeigt, um den Verkäufer direkt anzusprechen. Für die User die mehr interessiert sind, gibt es noch eine detailliertere Beschreibung unter «</w:t>
-      </w:r>
-      <w:proofErr w:type="spellStart"/>
-      <w:r>
-        <w:t>Our</w:t>
-      </w:r>
-      <w:proofErr w:type="spellEnd"/>
-      <w:r>
-        <w:t xml:space="preserve"> Dice»</w:t>
-      </w:r>
-      <w:r>
-        <w:t xml:space="preserve"> </w:t>
-      </w:r>
-    </w:p>
-    <w:p>
-      <w:pPr>
-        <w:pStyle w:val="Heading2"/>
-      </w:pPr>
-      <w:r>
-        <w:t>Zielgruppe</w:t>
-      </w:r>
-    </w:p>
-    <w:bookmarkEnd w:id="1"/>
-    <w:p>
-      <w:r>
-        <w:t xml:space="preserve">Die Zielgruppe sind Rollenspieler und </w:t>
-      </w:r>
-      <w:proofErr w:type="spellStart"/>
-      <w:r>
-        <w:t>Tabletop</w:t>
-      </w:r>
-      <w:proofErr w:type="spellEnd"/>
-      <w:r>
-        <w:t>-S</w:t>
-      </w:r>
-      <w:r>
-        <w:t xml:space="preserve">pieler im Allgemeinen. Das beliebteste </w:t>
-      </w:r>
-      <w:proofErr w:type="spellStart"/>
-      <w:r>
-        <w:t>Tabletop</w:t>
-      </w:r>
-      <w:proofErr w:type="spellEnd"/>
-      <w:r>
-        <w:t>-</w:t>
-      </w:r>
-      <w:r>
-        <w:t>Rollenspiel ist Dungeons and Dragons, ein Spiel in einem Fantasy Setting. Deswegen soll die Webseite wie eine kleine Taverne in einem magischen Wald aussehen</w:t>
-      </w:r>
-      <w:r>
-        <w:t xml:space="preserve">, darum die </w:t>
-      </w:r>
-      <w:r>
-        <w:t>Holztäfelung</w:t>
-      </w:r>
-      <w:r>
-        <w:t xml:space="preserve"> für die Titelseite und der Navigation, wie ein </w:t>
-      </w:r>
-      <w:r>
-        <w:t>Schild mit dem Namen der Gasthausstätte draussen</w:t>
-      </w:r>
-      <w:r>
-        <w:t>. Trotzdem bleibt der Stil einfach und übersichtlich, dass die Webseite gut nutzbar ist. Auch die Texte sind etwas «poetischer» Verfasst, da Leute mit diesem Interesse das über eher «Business-</w:t>
-      </w:r>
-      <w:proofErr w:type="spellStart"/>
-      <w:r>
-        <w:t>Related</w:t>
-      </w:r>
-      <w:proofErr w:type="spellEnd"/>
-      <w:r>
-        <w:t xml:space="preserve">» Texte bevorzugen. </w:t>
-      </w:r>
-      <w:r>
-        <w:t xml:space="preserve">Ausserdem ist die Seite für eine ältere Zielgruppe ausgelegt, da die Preise auch etwas höher sind als die </w:t>
-      </w:r>
-      <w:r>
-        <w:t>von dem grösseren Händler</w:t>
-      </w:r>
-      <w:r>
-        <w:t xml:space="preserve"> wie Amazon, da die Würfel Handgemacht sind.</w:t>
-      </w:r>
-    </w:p>
-    <w:p>
-      <w:pPr>
-        <w:pStyle w:val="Heading1"/>
-      </w:pPr>
-      <w:bookmarkStart w:id="2" w:name="_Toc143625198"/>
-      <w:r>
-        <w:t>Aufbau</w:t>
       </w:r>
       <w:bookmarkEnd w:id="2"/>
     </w:p>
     <w:p>
+      <w:r>
+        <w:t xml:space="preserve">Die Webseite sollte es </w:t>
+      </w:r>
+      <w:r>
+        <w:t>ermöglichen,</w:t>
+      </w:r>
+      <w:r>
+        <w:t xml:space="preserve"> Bestellungen aufzug</w:t>
+      </w:r>
+      <w:r>
+        <w:t xml:space="preserve">eben für verschiedene Produkte, die zum Verkauf angeboten werden. </w:t>
+      </w:r>
+      <w:r>
+        <w:t xml:space="preserve">Die einzelnen Produkte werden auf der Hauptseite mit einer Slideshow </w:t>
+      </w:r>
+      <w:r>
+        <w:t>angezeigt</w:t>
+      </w:r>
+      <w:r>
+        <w:t>, um den Verkäufer direkt anzusprechen. Für die User die mehr interessiert sind, gibt es noch eine detailliertere Beschreibung unter «</w:t>
+      </w:r>
+      <w:proofErr w:type="spellStart"/>
+      <w:r>
+        <w:t>Our</w:t>
+      </w:r>
+      <w:proofErr w:type="spellEnd"/>
+      <w:r>
+        <w:t xml:space="preserve"> Dice»</w:t>
+      </w:r>
+      <w:r>
+        <w:t>. Die Produkte können direkt auf der Webseite bestellt werden, dabei werden sie im Backend in einer Datenbank gespeichert und gleichzeitig als E-Mail zum</w:t>
+      </w:r>
+      <w:r>
+        <w:t xml:space="preserve"> Inhaber der </w:t>
+      </w:r>
+      <w:proofErr w:type="spellStart"/>
+      <w:r>
+        <w:t>Webseiter</w:t>
+      </w:r>
+      <w:proofErr w:type="spellEnd"/>
+      <w:r>
+        <w:t xml:space="preserve"> versandt und informiert, dass eine Bestellung einge</w:t>
+      </w:r>
+      <w:r>
+        <w:t>g</w:t>
+      </w:r>
+      <w:r>
+        <w:t>angen ist.</w:t>
+      </w:r>
+    </w:p>
+    <w:p>
+      <w:pPr>
+        <w:pStyle w:val="Heading2"/>
+      </w:pPr>
+      <w:bookmarkStart w:id="3" w:name="_Toc144632029"/>
+      <w:r>
+        <w:t>Zielgruppe</w:t>
+      </w:r>
+      <w:bookmarkEnd w:id="3"/>
+    </w:p>
+    <w:p>
+      <w:r>
+        <w:t xml:space="preserve">Die Zielgruppe sind Rollenspieler und </w:t>
+      </w:r>
+      <w:proofErr w:type="spellStart"/>
+      <w:r>
+        <w:t>Tabletop</w:t>
+      </w:r>
+      <w:proofErr w:type="spellEnd"/>
+      <w:r>
+        <w:t>-S</w:t>
+      </w:r>
+      <w:r>
+        <w:t xml:space="preserve">pieler im Allgemeinen. Das beliebteste </w:t>
+      </w:r>
+      <w:proofErr w:type="spellStart"/>
+      <w:r>
+        <w:t>Tabletop</w:t>
+      </w:r>
+      <w:proofErr w:type="spellEnd"/>
+      <w:r>
+        <w:t>-</w:t>
+      </w:r>
+      <w:r>
+        <w:t>Rollenspiel ist Dungeons and Dragons, ein Spiel in einem Fantasy Setting. Deswegen soll die Webseite wie eine kleine Taverne in einem magischen Wald aussehen</w:t>
+      </w:r>
+      <w:r>
+        <w:t xml:space="preserve">, darum die </w:t>
+      </w:r>
+      <w:r>
+        <w:t>Holztäfelung</w:t>
+      </w:r>
+      <w:r>
+        <w:t xml:space="preserve"> für die Titelseite und der Navigation, wie ein </w:t>
+      </w:r>
+      <w:r>
+        <w:t>Schild mit dem Namen der Gasthausstätte draussen</w:t>
+      </w:r>
+      <w:r>
+        <w:t>. Trotzdem bleibt der Stil einfach und übersichtlich, dass die Webseite gut nutzbar ist. Auch die Texte sind etwas «poetischer» Verfasst, da Leute mit diesem Interesse das über eher «Business-</w:t>
+      </w:r>
+      <w:proofErr w:type="spellStart"/>
+      <w:r>
+        <w:t>Related</w:t>
+      </w:r>
+      <w:proofErr w:type="spellEnd"/>
+      <w:r>
+        <w:t xml:space="preserve">» Texte bevorzugen. </w:t>
+      </w:r>
+      <w:r>
+        <w:t xml:space="preserve">Ausserdem ist die Seite für eine ältere Zielgruppe ausgelegt, da die Preise auch etwas höher sind als die </w:t>
+      </w:r>
+      <w:r>
+        <w:t>von dem grösseren Händler</w:t>
+      </w:r>
+      <w:r>
+        <w:t xml:space="preserve"> wie Amazon, da die Würfel Handgemacht sind.</w:t>
+      </w:r>
+    </w:p>
+    <w:p>
+      <w:pPr>
+        <w:pStyle w:val="Heading1"/>
+      </w:pPr>
+      <w:bookmarkStart w:id="4" w:name="_Toc144632030"/>
+      <w:r>
+        <w:t>Aufbau</w:t>
+      </w:r>
+      <w:bookmarkEnd w:id="4"/>
+    </w:p>
+    <w:p>
       <w:pPr>
         <w:tabs>
           <w:tab w:val="left" w:pos="7737"/>
@@ -778,11 +1076,11 @@
       <w:pPr>
         <w:pStyle w:val="Heading2"/>
       </w:pPr>
-      <w:bookmarkStart w:id="3" w:name="_Toc143625199"/>
+      <w:bookmarkStart w:id="5" w:name="_Toc144632031"/>
       <w:r>
         <w:t>Wireframes</w:t>
       </w:r>
-      <w:bookmarkEnd w:id="3"/>
+      <w:bookmarkEnd w:id="5"/>
       <w:r>
         <w:t xml:space="preserve"> </w:t>
       </w:r>
@@ -1486,6 +1784,7 @@
     </w:p>
     <w:p>
       <w:r>
+        <w:lastRenderedPageBreak/>
         <w:t xml:space="preserve">Buy </w:t>
       </w:r>
       <w:proofErr w:type="spellStart"/>
@@ -1565,7 +1864,6 @@
         <w:rPr>
           <w:noProof/>
         </w:rPr>
-        <w:lastRenderedPageBreak/>
         <w:drawing>
           <wp:inline distT="0" distB="0" distL="0" distR="0" wp14:anchorId="402216ED" wp14:editId="2F5CC2E8">
             <wp:extent cx="1558456" cy="2202204"/>
@@ -1620,9 +1918,11 @@
       <w:pPr>
         <w:pStyle w:val="Heading2"/>
       </w:pPr>
+      <w:bookmarkStart w:id="6" w:name="_Toc144632032"/>
       <w:r>
         <w:t>Responsive Design</w:t>
       </w:r>
+      <w:bookmarkEnd w:id="6"/>
     </w:p>
     <w:p>
       <w:r>
@@ -1647,10 +1947,11 @@
       <w:pPr>
         <w:pStyle w:val="Heading2"/>
       </w:pPr>
-      <w:r>
-        <w:lastRenderedPageBreak/>
+      <w:bookmarkStart w:id="7" w:name="_Toc144632033"/>
+      <w:r>
         <w:t>Sitemap</w:t>
       </w:r>
+      <w:bookmarkEnd w:id="7"/>
     </w:p>
     <w:p>
       <w:r>
@@ -1717,6 +2018,7 @@
           <w:szCs w:val="22"/>
         </w:rPr>
       </w:pPr>
+      <w:bookmarkStart w:id="8" w:name="_Toc144632034"/>
       <w:r>
         <w:rPr>
           <w:rFonts w:asciiTheme="minorHAnsi" w:eastAsiaTheme="minorHAnsi" w:hAnsiTheme="minorHAnsi" w:cstheme="minorBidi"/>
@@ -1735,15 +2037,7 @@
         </w:rPr>
         <w:t xml:space="preserve"> ist möglichst einfach aufgebaut, jede Seite ist über die anderen Seiten erreichbar.</w:t>
       </w:r>
-    </w:p>
-    <w:p/>
-    <w:p>
-      <w:pPr>
-        <w:pStyle w:val="Heading1"/>
-      </w:pPr>
-      <w:r>
-        <w:t>Zusammenfassung / Abschluss</w:t>
-      </w:r>
+      <w:bookmarkEnd w:id="8"/>
     </w:p>
     <w:sectPr>
       <w:headerReference w:type="default" r:id="rId24"/>
@@ -1795,16 +2089,11 @@
         <w:docPartUnique/>
       </w:docPartObj>
     </w:sdtPr>
-    <w:sdtEndPr>
-      <w:rPr>
-        <w:rStyle w:val="PageNumber"/>
-      </w:rPr>
-    </w:sdtEndPr>
     <w:sdtContent>
       <w:p>
         <w:pPr>
           <w:pStyle w:val="Footer"/>
-          <w:framePr w:wrap="none" w:vAnchor="text" w:hAnchor="page" w:x="1186" w:y="202"/>
+          <w:framePr w:wrap="none" w:vAnchor="text" w:hAnchor="page" w:x="1186" w:y="-5"/>
           <w:rPr>
             <w:rStyle w:val="PageNumber"/>
           </w:rPr>
@@ -1846,6 +2135,14 @@
     <w:pPr>
       <w:pStyle w:val="Footer"/>
     </w:pPr>
+    <w:r>
+      <w:tab/>
+      <w:t>Gabriel Bühler</w:t>
+    </w:r>
+    <w:r>
+      <w:tab/>
+      <w:t>Internetdienste</w:t>
+    </w:r>
   </w:p>
 </w:ftr>
 </file>
@@ -4722,6 +5019,19 @@
       <w:spacing w:val="15"/>
     </w:rPr>
   </w:style>
+  <w:style w:type="paragraph" w:styleId="TOC3">
+    <w:name w:val="toc 3"/>
+    <w:basedOn w:val="Normal"/>
+    <w:next w:val="Normal"/>
+    <w:autoRedefine/>
+    <w:uiPriority w:val="39"/>
+    <w:unhideWhenUsed/>
+    <w:rsid w:val="00C04F06"/>
+    <w:pPr>
+      <w:spacing w:after="100"/>
+      <w:ind w:left="440"/>
+    </w:pPr>
+  </w:style>
 </w:styles>
 </file>
 
@@ -4987,25 +5297,6 @@
 </file>
 
 <file path=customXml/item1.xml><?xml version="1.0" encoding="utf-8"?>
-<b:Sources xmlns:b="http://schemas.openxmlformats.org/officeDocument/2006/bibliography" xmlns="http://schemas.openxmlformats.org/officeDocument/2006/bibliography" SelectedStyle="\APASixthEditionOfficeOnline.xsl" StyleName="APA" Version="6"/>
-</file>
-
-<file path=customXml/item2.xml><?xml version="1.0" encoding="utf-8"?>
-<?mso-contentType ?>
-<FormTemplates xmlns="http://schemas.microsoft.com/sharepoint/v3/contenttype/forms">
-  <Display>DocumentLibraryForm</Display>
-  <Edit>DocumentLibraryForm</Edit>
-  <New>DocumentLibraryForm</New>
-</FormTemplates>
-</file>
-
-<file path=customXml/item3.xml><?xml version="1.0" encoding="utf-8"?>
-<p:properties xmlns:p="http://schemas.microsoft.com/office/2006/metadata/properties" xmlns:xsi="http://www.w3.org/2001/XMLSchema-instance" xmlns:pc="http://schemas.microsoft.com/office/infopath/2007/PartnerControls">
-  <documentManagement/>
-</p:properties>
-</file>
-
-<file path=customXml/item4.xml><?xml version="1.0" encoding="utf-8"?>
 <ct:contentTypeSchema xmlns:ct="http://schemas.microsoft.com/office/2006/metadata/contentType" xmlns:ma="http://schemas.microsoft.com/office/2006/metadata/properties/metaAttributes" ct:_="" ma:_="" ma:contentTypeName="Document" ma:contentTypeID="0x0101004C66E9E476513A47A03878736B7DFCAE" ma:contentTypeVersion="6" ma:contentTypeDescription="Create a new document." ma:contentTypeScope="" ma:versionID="98b47dc108836ccb90529a1a6a4e1b15">
   <xsd:schema xmlns:xsd="http://www.w3.org/2001/XMLSchema" xmlns:xs="http://www.w3.org/2001/XMLSchema" xmlns:p="http://schemas.microsoft.com/office/2006/metadata/properties" xmlns:ns2="69973d88-6af3-4695-acc9-b40deff41374" xmlns:ns3="7307268c-9c4c-475a-b949-eb45e77a9356" targetNamespace="http://schemas.microsoft.com/office/2006/metadata/properties" ma:root="true" ma:fieldsID="b504413fd883dc19ce5815646146fbd9" ns2:_="" ns3:_="">
     <xsd:import namespace="69973d88-6af3-4695-acc9-b40deff41374"/>
@@ -5182,32 +5473,26 @@
 </ct:contentTypeSchema>
 </file>
 
-<file path=customXml/itemProps1.xml><?xml version="1.0" encoding="utf-8"?>
-<ds:datastoreItem xmlns:ds="http://schemas.openxmlformats.org/officeDocument/2006/customXml" ds:itemID="{763B20DC-AEDF-49FA-A358-AA3A4954B378}">
-  <ds:schemaRefs>
-    <ds:schemaRef ds:uri="http://schemas.openxmlformats.org/officeDocument/2006/bibliography"/>
-  </ds:schemaRefs>
-</ds:datastoreItem>
+<file path=customXml/item2.xml><?xml version="1.0" encoding="utf-8"?>
+<p:properties xmlns:p="http://schemas.microsoft.com/office/2006/metadata/properties" xmlns:xsi="http://www.w3.org/2001/XMLSchema-instance" xmlns:pc="http://schemas.microsoft.com/office/infopath/2007/PartnerControls">
+  <documentManagement/>
+</p:properties>
 </file>
 
-<file path=customXml/itemProps2.xml><?xml version="1.0" encoding="utf-8"?>
-<ds:datastoreItem xmlns:ds="http://schemas.openxmlformats.org/officeDocument/2006/customXml" ds:itemID="{9EA98F52-6DBD-4531-9624-7E616149CE2E}">
-  <ds:schemaRefs>
-    <ds:schemaRef ds:uri="http://schemas.microsoft.com/sharepoint/v3/contenttype/forms"/>
-  </ds:schemaRefs>
-</ds:datastoreItem>
+<file path=customXml/item3.xml><?xml version="1.0" encoding="utf-8"?>
+<?mso-contentType ?>
+<FormTemplates xmlns="http://schemas.microsoft.com/sharepoint/v3/contenttype/forms">
+  <Display>DocumentLibraryForm</Display>
+  <Edit>DocumentLibraryForm</Edit>
+  <New>DocumentLibraryForm</New>
+</FormTemplates>
 </file>
 
-<file path=customXml/itemProps3.xml><?xml version="1.0" encoding="utf-8"?>
-<ds:datastoreItem xmlns:ds="http://schemas.openxmlformats.org/officeDocument/2006/customXml" ds:itemID="{542B2CE4-64D5-40AC-9FC5-BA6B2C70AF85}">
-  <ds:schemaRefs>
-    <ds:schemaRef ds:uri="http://schemas.microsoft.com/office/2006/metadata/properties"/>
-    <ds:schemaRef ds:uri="http://schemas.microsoft.com/office/infopath/2007/PartnerControls"/>
-  </ds:schemaRefs>
-</ds:datastoreItem>
+<file path=customXml/item4.xml><?xml version="1.0" encoding="utf-8"?>
+<b:Sources xmlns:b="http://schemas.openxmlformats.org/officeDocument/2006/bibliography" xmlns="http://schemas.openxmlformats.org/officeDocument/2006/bibliography" SelectedStyle="\APASixthEditionOfficeOnline.xsl" StyleName="APA" Version="6"/>
 </file>
 
-<file path=customXml/itemProps4.xml><?xml version="1.0" encoding="utf-8"?>
+<file path=customXml/itemProps1.xml><?xml version="1.0" encoding="utf-8"?>
 <ds:datastoreItem xmlns:ds="http://schemas.openxmlformats.org/officeDocument/2006/customXml" ds:itemID="{A73BF70B-FC91-4B75-8098-FDE7F4218DF4}">
   <ds:schemaRefs>
     <ds:schemaRef ds:uri="http://schemas.microsoft.com/office/2006/metadata/contentType"/>
@@ -5224,4 +5509,29 @@
     <ds:schemaRef ds:uri="http://schemas.microsoft.com/internal/obd"/>
   </ds:schemaRefs>
 </ds:datastoreItem>
+</file>
+
+<file path=customXml/itemProps2.xml><?xml version="1.0" encoding="utf-8"?>
+<ds:datastoreItem xmlns:ds="http://schemas.openxmlformats.org/officeDocument/2006/customXml" ds:itemID="{542B2CE4-64D5-40AC-9FC5-BA6B2C70AF85}">
+  <ds:schemaRefs>
+    <ds:schemaRef ds:uri="http://schemas.microsoft.com/office/2006/metadata/properties"/>
+    <ds:schemaRef ds:uri="http://schemas.microsoft.com/office/infopath/2007/PartnerControls"/>
+  </ds:schemaRefs>
+</ds:datastoreItem>
+</file>
+
+<file path=customXml/itemProps3.xml><?xml version="1.0" encoding="utf-8"?>
+<ds:datastoreItem xmlns:ds="http://schemas.openxmlformats.org/officeDocument/2006/customXml" ds:itemID="{9EA98F52-6DBD-4531-9624-7E616149CE2E}">
+  <ds:schemaRefs>
+    <ds:schemaRef ds:uri="http://schemas.microsoft.com/sharepoint/v3/contenttype/forms"/>
+  </ds:schemaRefs>
+</ds:datastoreItem>
+</file>
+
+<file path=customXml/itemProps4.xml><?xml version="1.0" encoding="utf-8"?>
+<ds:datastoreItem xmlns:ds="http://schemas.openxmlformats.org/officeDocument/2006/customXml" ds:itemID="{763B20DC-AEDF-49FA-A358-AA3A4954B378}">
+  <ds:schemaRefs>
+    <ds:schemaRef ds:uri="http://schemas.openxmlformats.org/officeDocument/2006/bibliography"/>
+  </ds:schemaRefs>
+</ds:datastoreItem>
 </file>
</xml_diff>